<commit_message>
Complete The second task
</commit_message>
<xml_diff>
--- a/1st Term/Comp Science/Practice/Lab_1/Ольховский Лаб_1.docx
+++ b/1st Term/Comp Science/Practice/Lab_1/Ольховский Лаб_1.docx
@@ -1,34 +1,558 @@
 
 <file path=word/document.xml><?xml version="1.0" encoding="utf-8"?>
-<w:document xmlns:wpc="http://schemas.microsoft.com/office/word/2010/wordprocessingCanvas" xmlns:cx="http://schemas.microsoft.com/office/drawing/2014/chartex" xmlns:cx1="http://schemas.microsoft.com/office/drawing/2015/9/8/chartex" xmlns:cx2="http://schemas.microsoft.com/office/drawing/2015/10/21/chartex" xmlns:cx3="http://schemas.microsoft.com/office/drawing/2016/5/9/chartex" xmlns:cx4="http://schemas.microsoft.com/office/drawing/2016/5/10/chartex" xmlns:cx5="http://schemas.microsoft.com/office/drawing/2016/5/11/chartex" xmlns:cx6="http://schemas.microsoft.com/office/drawing/2016/5/12/chartex" xmlns:cx7="http://schemas.microsoft.com/office/drawing/2016/5/13/chartex" xmlns:cx8="http://schemas.microsoft.com/office/drawing/2016/5/14/chartex" xmlns:mc="http://schemas.openxmlformats.org/markup-compatibility/2006" xmlns:aink="http://schemas.microsoft.com/office/drawing/2016/ink" xmlns:am3d="http://schemas.microsoft.com/office/drawing/2017/model3d" xmlns:o="urn:schemas-microsoft-com:office:office" xmlns:r="http://schemas.openxmlformats.org/officeDocument/2006/relationships" xmlns:m="http://schemas.openxmlformats.org/officeDocument/2006/math" xmlns:v="urn:schemas-microsoft-com:vml" xmlns:wp14="http://schemas.microsoft.com/office/word/2010/wordprocessingDrawing" xmlns:wp="http://schemas.openxmlformats.org/drawingml/2006/wordprocessingDrawing" xmlns:w10="urn:schemas-microsoft-com:office:word" xmlns:w="http://schemas.openxmlformats.org/wordprocessingml/2006/main" xmlns:w14="http://schemas.microsoft.com/office/word/2010/wordml" xmlns:w15="http://schemas.microsoft.com/office/word/2012/wordml" xmlns:w16cid="http://schemas.microsoft.com/office/word/2016/wordml/cid" xmlns:w16se="http://schemas.microsoft.com/office/word/2015/wordml/symex" xmlns:wpg="http://schemas.microsoft.com/office/word/2010/wordprocessingGroup" xmlns:wpi="http://schemas.microsoft.com/office/word/2010/wordprocessingInk" xmlns:wne="http://schemas.microsoft.com/office/word/2006/wordml" xmlns:wps="http://schemas.microsoft.com/office/word/2010/wordprocessingShape" mc:Ignorable="w14 w15 w16se w16cid wp14">
+<w:document xmlns:wpc="http://schemas.microsoft.com/office/word/2010/wordprocessingCanvas" xmlns:cx="http://schemas.microsoft.com/office/drawing/2014/chartex" xmlns:cx1="http://schemas.microsoft.com/office/drawing/2015/9/8/chartex" xmlns:cx2="http://schemas.microsoft.com/office/drawing/2015/10/21/chartex" xmlns:cx3="http://schemas.microsoft.com/office/drawing/2016/5/9/chartex" xmlns:cx4="http://schemas.microsoft.com/office/drawing/2016/5/10/chartex" xmlns:cx5="http://schemas.microsoft.com/office/drawing/2016/5/11/chartex" xmlns:cx6="http://schemas.microsoft.com/office/drawing/2016/5/12/chartex" xmlns:cx7="http://schemas.microsoft.com/office/drawing/2016/5/13/chartex" xmlns:cx8="http://schemas.microsoft.com/office/drawing/2016/5/14/chartex" xmlns:mc="http://schemas.openxmlformats.org/markup-compatibility/2006" xmlns:aink="http://schemas.microsoft.com/office/drawing/2016/ink" xmlns:am3d="http://schemas.microsoft.com/office/drawing/2017/model3d" xmlns:o="urn:schemas-microsoft-com:office:office" xmlns:r="http://schemas.openxmlformats.org/officeDocument/2006/relationships" xmlns:m="http://schemas.openxmlformats.org/officeDocument/2006/math" xmlns:v="urn:schemas-microsoft-com:vml" xmlns:wp14="http://schemas.microsoft.com/office/word/2010/wordprocessingDrawing" xmlns:wp="http://schemas.openxmlformats.org/drawingml/2006/wordprocessingDrawing" xmlns:w10="urn:schemas-microsoft-com:office:word" xmlns:w="http://schemas.openxmlformats.org/wordprocessingml/2006/main" xmlns:w14="http://schemas.microsoft.com/office/word/2010/wordml" xmlns:w15="http://schemas.microsoft.com/office/word/2012/wordml" xmlns:w16cex="http://schemas.microsoft.com/office/word/2018/wordml/cex" xmlns:w16cid="http://schemas.microsoft.com/office/word/2016/wordml/cid" xmlns:w16="http://schemas.microsoft.com/office/word/2018/wordml" xmlns:w16sdtdh="http://schemas.microsoft.com/office/word/2020/wordml/sdtdatahash" xmlns:w16se="http://schemas.microsoft.com/office/word/2015/wordml/symex" xmlns:wpg="http://schemas.microsoft.com/office/word/2010/wordprocessingGroup" xmlns:wpi="http://schemas.microsoft.com/office/word/2010/wordprocessingInk" xmlns:wne="http://schemas.microsoft.com/office/word/2006/wordml" xmlns:wps="http://schemas.microsoft.com/office/word/2010/wordprocessingShape" mc:Ignorable="w14 w15 w16se w16cid w16 w16cex w16sdtdh wp14">
   <w:body>
     <w:p>
       <w:pPr>
+        <w:spacing w:after="0" w:line="240" w:lineRule="auto"/>
         <w:jc w:val="center"/>
-      </w:pPr>
-      <w:r>
+        <w:rPr>
+          <w:rFonts w:ascii="Times New Roman" w:eastAsia="Times New Roman" w:hAnsi="Times New Roman" w:cs="Times New Roman"/>
+          <w:spacing w:val="-20"/>
+          <w:sz w:val="28"/>
+          <w:szCs w:val="28"/>
+        </w:rPr>
+      </w:pPr>
+      <w:r>
+        <w:rPr>
+          <w:rFonts w:ascii="Times New Roman" w:eastAsia="Times New Roman" w:hAnsi="Times New Roman" w:cs="Times New Roman"/>
+          <w:spacing w:val="-20"/>
+          <w:sz w:val="28"/>
+          <w:szCs w:val="28"/>
+        </w:rPr>
+        <w:t xml:space="preserve">МИНИСТЕРСТВО НАУКИ И ВЫСШЕГО ОБРАЗОВАНИЯ </w:t>
+      </w:r>
+      <w:r>
+        <w:rPr>
+          <w:rFonts w:ascii="Times New Roman" w:eastAsia="Times New Roman" w:hAnsi="Times New Roman" w:cs="Times New Roman"/>
+          <w:spacing w:val="-20"/>
+          <w:sz w:val="28"/>
+          <w:szCs w:val="28"/>
+        </w:rPr>
+        <w:br/>
+        <w:t>РОССИЙСКОЙ ФЕДЕРАЦИИ</w:t>
+      </w:r>
+    </w:p>
+    <w:p>
+      <w:pPr>
+        <w:spacing w:before="120" w:after="0" w:line="240" w:lineRule="auto"/>
+        <w:jc w:val="center"/>
+        <w:rPr>
+          <w:rFonts w:ascii="Times New Roman" w:eastAsia="Times New Roman" w:hAnsi="Times New Roman" w:cs="Times New Roman"/>
+          <w:b/>
+          <w:sz w:val="28"/>
+          <w:szCs w:val="28"/>
+        </w:rPr>
+      </w:pPr>
+      <w:r>
+        <w:rPr>
+          <w:rFonts w:ascii="Times New Roman" w:eastAsia="Times New Roman" w:hAnsi="Times New Roman" w:cs="Times New Roman"/>
+          <w:b/>
+          <w:sz w:val="28"/>
+          <w:szCs w:val="28"/>
+        </w:rPr>
+        <w:t>Федеральное государственное бюджетное образовательное учреждение</w:t>
+      </w:r>
+    </w:p>
+    <w:p>
+      <w:pPr>
+        <w:spacing w:after="0" w:line="240" w:lineRule="auto"/>
+        <w:jc w:val="center"/>
+        <w:rPr>
+          <w:rFonts w:ascii="Times New Roman" w:eastAsia="Times New Roman" w:hAnsi="Times New Roman" w:cs="Times New Roman"/>
+          <w:b/>
+          <w:sz w:val="28"/>
+          <w:szCs w:val="28"/>
+        </w:rPr>
+      </w:pPr>
+      <w:r>
+        <w:rPr>
+          <w:rFonts w:ascii="Times New Roman" w:eastAsia="Times New Roman" w:hAnsi="Times New Roman" w:cs="Times New Roman"/>
+          <w:b/>
+          <w:sz w:val="28"/>
+          <w:szCs w:val="28"/>
+        </w:rPr>
+        <w:t>высшего образования</w:t>
+      </w:r>
+    </w:p>
+    <w:p>
+      <w:pPr>
+        <w:spacing w:after="0" w:line="240" w:lineRule="auto"/>
+        <w:jc w:val="center"/>
+        <w:rPr>
+          <w:rFonts w:ascii="Times New Roman" w:eastAsia="Times New Roman" w:hAnsi="Times New Roman" w:cs="Times New Roman"/>
+          <w:b/>
+          <w:sz w:val="28"/>
+          <w:szCs w:val="28"/>
+        </w:rPr>
+      </w:pPr>
+      <w:r>
+        <w:rPr>
+          <w:rFonts w:ascii="Times New Roman" w:eastAsia="Times New Roman" w:hAnsi="Times New Roman" w:cs="Times New Roman"/>
+          <w:b/>
+          <w:sz w:val="28"/>
+          <w:szCs w:val="28"/>
+        </w:rPr>
+        <w:t xml:space="preserve">«Российский государственный университет им. А.Н. Косыгина </w:t>
+      </w:r>
+      <w:r>
+        <w:rPr>
+          <w:rFonts w:ascii="Times New Roman" w:eastAsia="Times New Roman" w:hAnsi="Times New Roman" w:cs="Times New Roman"/>
+          <w:b/>
+          <w:sz w:val="28"/>
+          <w:szCs w:val="28"/>
+        </w:rPr>
+        <w:br/>
+        <w:t>(Технологии. Дизайн. Искусство)»</w:t>
+      </w:r>
+    </w:p>
+    <w:p>
+      <w:pPr>
+        <w:spacing w:after="0" w:line="240" w:lineRule="auto"/>
+        <w:jc w:val="center"/>
+        <w:rPr>
+          <w:rFonts w:ascii="Times New Roman" w:eastAsia="Times New Roman" w:hAnsi="Times New Roman" w:cs="Times New Roman"/>
+          <w:b/>
+          <w:sz w:val="28"/>
+          <w:szCs w:val="28"/>
+        </w:rPr>
+      </w:pPr>
+    </w:p>
+    <w:p>
+      <w:pPr>
+        <w:pStyle w:val="a4"/>
+        <w:jc w:val="center"/>
+        <w:rPr>
+          <w:rFonts w:ascii="Times New Roman" w:eastAsia="Times New Roman" w:hAnsi="Times New Roman" w:cs="Times New Roman"/>
+          <w:kern w:val="36"/>
+          <w:sz w:val="28"/>
+          <w:szCs w:val="28"/>
+        </w:rPr>
+      </w:pPr>
+      <w:r>
+        <w:rPr>
+          <w:rFonts w:ascii="Times New Roman" w:eastAsia="Times New Roman" w:hAnsi="Times New Roman" w:cs="Times New Roman"/>
+          <w:kern w:val="36"/>
+          <w:sz w:val="28"/>
+          <w:szCs w:val="28"/>
+        </w:rPr>
+        <w:t>Институт НИФОРМАЦИОННЫХ ТЕХНОЛОГИЙ И ЦИФРОВОЙ ТРАНСФОРМАЦИИ</w:t>
+      </w:r>
+    </w:p>
+    <w:p>
+      <w:pPr>
+        <w:pStyle w:val="a4"/>
+        <w:jc w:val="center"/>
+        <w:rPr>
+          <w:rFonts w:ascii="Times New Roman" w:eastAsia="Times New Roman" w:hAnsi="Times New Roman" w:cs="Times New Roman"/>
+          <w:sz w:val="28"/>
+          <w:szCs w:val="28"/>
+        </w:rPr>
+      </w:pPr>
+    </w:p>
+    <w:p>
+      <w:pPr>
+        <w:spacing w:after="0" w:line="360" w:lineRule="auto"/>
+        <w:jc w:val="center"/>
+        <w:rPr>
+          <w:rFonts w:ascii="Times New Roman" w:eastAsia="Times New Roman" w:hAnsi="Times New Roman" w:cs="Times New Roman"/>
+          <w:b/>
+          <w:sz w:val="28"/>
+          <w:szCs w:val="28"/>
+        </w:rPr>
+      </w:pPr>
+    </w:p>
+    <w:p>
+      <w:pPr>
+        <w:spacing w:after="0" w:line="360" w:lineRule="auto"/>
+        <w:jc w:val="center"/>
+        <w:rPr>
+          <w:rFonts w:ascii="Times New Roman" w:eastAsia="Times New Roman" w:hAnsi="Times New Roman" w:cs="Times New Roman"/>
+          <w:sz w:val="28"/>
+          <w:szCs w:val="28"/>
+        </w:rPr>
+      </w:pPr>
+    </w:p>
+    <w:p>
+      <w:pPr>
+        <w:spacing w:after="0" w:line="360" w:lineRule="auto"/>
+        <w:jc w:val="center"/>
+        <w:rPr>
+          <w:rFonts w:ascii="Times New Roman" w:eastAsia="Times New Roman" w:hAnsi="Times New Roman" w:cs="Times New Roman"/>
+          <w:sz w:val="28"/>
+          <w:szCs w:val="28"/>
+        </w:rPr>
+      </w:pPr>
+    </w:p>
+    <w:p>
+      <w:pPr>
+        <w:spacing w:after="0" w:line="360" w:lineRule="auto"/>
+        <w:jc w:val="center"/>
+        <w:rPr>
+          <w:rFonts w:ascii="Times New Roman" w:eastAsia="Times New Roman" w:hAnsi="Times New Roman" w:cs="Times New Roman"/>
+          <w:sz w:val="28"/>
+          <w:szCs w:val="28"/>
+        </w:rPr>
+      </w:pPr>
+    </w:p>
+    <w:p>
+      <w:pPr>
+        <w:spacing w:after="0" w:line="360" w:lineRule="auto"/>
+        <w:jc w:val="center"/>
+        <w:rPr>
+          <w:rFonts w:ascii="Times New Roman" w:eastAsia="Times New Roman" w:hAnsi="Times New Roman" w:cs="Times New Roman"/>
+          <w:sz w:val="28"/>
+          <w:szCs w:val="28"/>
+        </w:rPr>
+      </w:pPr>
+    </w:p>
+    <w:p>
+      <w:pPr>
+        <w:spacing w:after="0" w:line="360" w:lineRule="auto"/>
+        <w:jc w:val="center"/>
+        <w:rPr>
+          <w:rFonts w:ascii="Times New Roman" w:eastAsia="Times New Roman" w:hAnsi="Times New Roman" w:cs="Times New Roman"/>
+          <w:b/>
+          <w:sz w:val="28"/>
+          <w:szCs w:val="28"/>
+        </w:rPr>
+      </w:pPr>
+      <w:r>
+        <w:rPr>
+          <w:rFonts w:ascii="Times New Roman" w:eastAsia="Times New Roman" w:hAnsi="Times New Roman" w:cs="Times New Roman"/>
+          <w:b/>
+          <w:sz w:val="28"/>
+          <w:szCs w:val="28"/>
+        </w:rPr>
+        <w:t>Отчет по лабораторной работе № 1</w:t>
+      </w:r>
+    </w:p>
+    <w:p>
+      <w:pPr>
+        <w:spacing w:after="0" w:line="360" w:lineRule="auto"/>
+        <w:jc w:val="center"/>
+        <w:rPr>
+          <w:rFonts w:ascii="Times New Roman" w:eastAsia="Times New Roman" w:hAnsi="Times New Roman" w:cs="Times New Roman"/>
+          <w:b/>
+          <w:sz w:val="28"/>
+          <w:szCs w:val="28"/>
+        </w:rPr>
+      </w:pPr>
+      <w:r>
+        <w:rPr>
+          <w:rFonts w:ascii="Times New Roman" w:eastAsia="Times New Roman" w:hAnsi="Times New Roman" w:cs="Times New Roman"/>
+          <w:b/>
+          <w:sz w:val="28"/>
+          <w:szCs w:val="28"/>
+        </w:rPr>
+        <w:t>по дисциплине «</w:t>
+      </w:r>
+      <w:r>
+        <w:rPr>
+          <w:rFonts w:ascii="Times New Roman" w:eastAsia="Times New Roman" w:hAnsi="Times New Roman" w:cs="Times New Roman"/>
+          <w:b/>
+          <w:sz w:val="28"/>
+          <w:szCs w:val="28"/>
+        </w:rPr>
+        <w:t>Информатика</w:t>
+      </w:r>
+      <w:r>
+        <w:rPr>
+          <w:rFonts w:ascii="Times New Roman" w:eastAsia="Times New Roman" w:hAnsi="Times New Roman" w:cs="Times New Roman"/>
+          <w:b/>
+          <w:sz w:val="28"/>
+          <w:szCs w:val="28"/>
+        </w:rPr>
+        <w:t>»</w:t>
+      </w:r>
+    </w:p>
+    <w:p>
+      <w:pPr>
+        <w:spacing w:after="0" w:line="360" w:lineRule="auto"/>
+        <w:jc w:val="center"/>
+        <w:rPr>
+          <w:rFonts w:ascii="Times New Roman" w:eastAsia="Times New Roman" w:hAnsi="Times New Roman" w:cs="Times New Roman"/>
+          <w:b/>
+          <w:sz w:val="28"/>
+          <w:szCs w:val="28"/>
+        </w:rPr>
+      </w:pPr>
+    </w:p>
+    <w:p>
+      <w:pPr>
+        <w:spacing w:after="0" w:line="360" w:lineRule="auto"/>
+        <w:jc w:val="center"/>
+        <w:rPr>
+          <w:rFonts w:ascii="Times New Roman" w:eastAsia="Times New Roman" w:hAnsi="Times New Roman" w:cs="Times New Roman"/>
+          <w:b/>
+          <w:sz w:val="28"/>
+          <w:szCs w:val="28"/>
+        </w:rPr>
+      </w:pPr>
+      <w:r>
+        <w:rPr>
+          <w:rFonts w:ascii="Times New Roman" w:eastAsia="Times New Roman" w:hAnsi="Times New Roman" w:cs="Times New Roman"/>
+          <w:b/>
+          <w:sz w:val="28"/>
+          <w:szCs w:val="28"/>
+        </w:rPr>
+        <w:t>Тема: «</w:t>
+      </w:r>
+      <w:r>
+        <w:rPr>
+          <w:rFonts w:ascii="Times New Roman" w:eastAsia="Times New Roman" w:hAnsi="Times New Roman" w:cs="Times New Roman"/>
+          <w:b/>
+          <w:sz w:val="28"/>
+          <w:szCs w:val="28"/>
+        </w:rPr>
+        <w:t>Классификация информации</w:t>
+      </w:r>
+      <w:r>
+        <w:rPr>
+          <w:rFonts w:ascii="Times New Roman" w:eastAsia="Times New Roman" w:hAnsi="Times New Roman" w:cs="Times New Roman"/>
+          <w:b/>
+          <w:sz w:val="28"/>
+          <w:szCs w:val="28"/>
+        </w:rPr>
+        <w:t>»</w:t>
+      </w:r>
+    </w:p>
+    <w:p>
+      <w:pPr>
+        <w:spacing w:after="0" w:line="360" w:lineRule="auto"/>
+        <w:jc w:val="center"/>
+        <w:rPr>
+          <w:rFonts w:ascii="Times New Roman" w:eastAsia="Times New Roman" w:hAnsi="Times New Roman" w:cs="Times New Roman"/>
+          <w:sz w:val="28"/>
+          <w:szCs w:val="28"/>
+        </w:rPr>
+      </w:pPr>
+    </w:p>
+    <w:p>
+      <w:pPr>
+        <w:spacing w:after="0" w:line="360" w:lineRule="auto"/>
+        <w:jc w:val="center"/>
+        <w:rPr>
+          <w:rFonts w:ascii="Times New Roman" w:eastAsia="Times New Roman" w:hAnsi="Times New Roman" w:cs="Times New Roman"/>
+          <w:sz w:val="28"/>
+          <w:szCs w:val="28"/>
+        </w:rPr>
+      </w:pPr>
+    </w:p>
+    <w:p>
+      <w:pPr>
+        <w:spacing w:after="0" w:line="360" w:lineRule="auto"/>
+        <w:jc w:val="center"/>
+        <w:rPr>
+          <w:rFonts w:ascii="Times New Roman" w:eastAsia="Times New Roman" w:hAnsi="Times New Roman" w:cs="Times New Roman"/>
+          <w:sz w:val="28"/>
+          <w:szCs w:val="28"/>
+        </w:rPr>
+      </w:pPr>
+    </w:p>
+    <w:p>
+      <w:pPr>
+        <w:spacing w:after="0" w:line="360" w:lineRule="auto"/>
+        <w:jc w:val="center"/>
+        <w:rPr>
+          <w:rFonts w:ascii="Times New Roman" w:eastAsia="Times New Roman" w:hAnsi="Times New Roman" w:cs="Times New Roman"/>
+          <w:sz w:val="28"/>
+          <w:szCs w:val="28"/>
+        </w:rPr>
+      </w:pPr>
+    </w:p>
+    <w:p>
+      <w:pPr>
+        <w:spacing w:after="0" w:line="360" w:lineRule="auto"/>
+        <w:jc w:val="center"/>
+        <w:rPr>
+          <w:rFonts w:ascii="Times New Roman" w:eastAsia="Times New Roman" w:hAnsi="Times New Roman" w:cs="Times New Roman"/>
+          <w:sz w:val="28"/>
+          <w:szCs w:val="28"/>
+        </w:rPr>
+      </w:pPr>
+    </w:p>
+    <w:p>
+      <w:pPr>
+        <w:spacing w:after="0" w:line="360" w:lineRule="auto"/>
+        <w:ind w:left="2832" w:firstLine="708"/>
+        <w:rPr>
+          <w:rFonts w:ascii="Times New Roman" w:eastAsia="Times New Roman" w:hAnsi="Times New Roman" w:cs="Times New Roman"/>
+          <w:sz w:val="28"/>
+          <w:szCs w:val="28"/>
+        </w:rPr>
+      </w:pPr>
+      <w:r>
+        <w:rPr>
+          <w:rFonts w:ascii="Times New Roman" w:eastAsia="Times New Roman" w:hAnsi="Times New Roman" w:cs="Times New Roman"/>
+          <w:sz w:val="28"/>
+          <w:szCs w:val="28"/>
+        </w:rPr>
+        <w:t xml:space="preserve">Выполнил: </w:t>
+      </w:r>
+      <w:r>
+        <w:rPr>
+          <w:rFonts w:ascii="Times New Roman" w:eastAsia="Times New Roman" w:hAnsi="Times New Roman" w:cs="Times New Roman"/>
+          <w:sz w:val="28"/>
+          <w:szCs w:val="28"/>
+        </w:rPr>
+        <w:t>Ольховский Н.С.</w:t>
+      </w:r>
+      <w:r>
+        <w:rPr>
+          <w:rFonts w:ascii="Times New Roman" w:eastAsia="Times New Roman" w:hAnsi="Times New Roman" w:cs="Times New Roman"/>
+          <w:sz w:val="28"/>
+          <w:szCs w:val="28"/>
+        </w:rPr>
+        <w:t xml:space="preserve"> группа ИТИВ-223        </w:t>
+      </w:r>
+    </w:p>
+    <w:p>
+      <w:pPr>
+        <w:spacing w:after="0" w:line="360" w:lineRule="auto"/>
+        <w:ind w:left="2832" w:firstLine="708"/>
+        <w:rPr>
+          <w:rFonts w:ascii="Times New Roman" w:eastAsia="Times New Roman" w:hAnsi="Times New Roman" w:cs="Times New Roman"/>
+          <w:sz w:val="28"/>
+          <w:szCs w:val="28"/>
+        </w:rPr>
+      </w:pPr>
+      <w:r>
+        <w:rPr>
+          <w:rFonts w:ascii="Times New Roman" w:eastAsia="Times New Roman" w:hAnsi="Times New Roman" w:cs="Times New Roman"/>
+          <w:sz w:val="28"/>
+          <w:szCs w:val="28"/>
+        </w:rPr>
+        <w:t xml:space="preserve">Проверила: </w:t>
+      </w:r>
+    </w:p>
+    <w:p>
+      <w:pPr>
+        <w:spacing w:after="0" w:line="360" w:lineRule="auto"/>
+        <w:ind w:left="6033"/>
+        <w:rPr>
+          <w:rFonts w:ascii="Times New Roman" w:eastAsia="Times New Roman" w:hAnsi="Times New Roman" w:cs="Times New Roman"/>
+          <w:sz w:val="28"/>
+          <w:szCs w:val="28"/>
+        </w:rPr>
+      </w:pPr>
+    </w:p>
+    <w:p>
+      <w:pPr>
+        <w:spacing w:after="0" w:line="360" w:lineRule="auto"/>
+        <w:ind w:left="6033"/>
+        <w:rPr>
+          <w:rFonts w:ascii="Times New Roman" w:eastAsia="Times New Roman" w:hAnsi="Times New Roman" w:cs="Times New Roman"/>
+          <w:sz w:val="28"/>
+          <w:szCs w:val="28"/>
+        </w:rPr>
+      </w:pPr>
+    </w:p>
+    <w:p>
+      <w:pPr>
+        <w:spacing w:after="0" w:line="360" w:lineRule="auto"/>
+        <w:ind w:left="6033"/>
+        <w:rPr>
+          <w:rFonts w:ascii="Times New Roman" w:eastAsia="Times New Roman" w:hAnsi="Times New Roman" w:cs="Times New Roman"/>
+          <w:sz w:val="28"/>
+          <w:szCs w:val="28"/>
+        </w:rPr>
+      </w:pPr>
+    </w:p>
+    <w:p>
+      <w:pPr>
+        <w:spacing w:after="0" w:line="360" w:lineRule="auto"/>
+        <w:ind w:left="6033"/>
+        <w:rPr>
+          <w:rFonts w:ascii="Times New Roman" w:eastAsia="Times New Roman" w:hAnsi="Times New Roman" w:cs="Times New Roman"/>
+          <w:sz w:val="28"/>
+          <w:szCs w:val="28"/>
+        </w:rPr>
+      </w:pPr>
+    </w:p>
+    <w:p>
+      <w:pPr>
+        <w:spacing w:after="0" w:line="360" w:lineRule="auto"/>
+        <w:ind w:left="6033"/>
+        <w:rPr>
+          <w:rFonts w:ascii="Times New Roman" w:eastAsia="Times New Roman" w:hAnsi="Times New Roman" w:cs="Times New Roman"/>
+          <w:sz w:val="28"/>
+          <w:szCs w:val="28"/>
+        </w:rPr>
+      </w:pPr>
+    </w:p>
+    <w:p>
+      <w:pPr>
+        <w:spacing w:after="0" w:line="360" w:lineRule="auto"/>
+        <w:rPr>
+          <w:rFonts w:ascii="Times New Roman" w:eastAsia="Times New Roman" w:hAnsi="Times New Roman" w:cs="Times New Roman"/>
+          <w:sz w:val="28"/>
+          <w:szCs w:val="28"/>
+        </w:rPr>
+      </w:pPr>
+    </w:p>
+    <w:p>
+      <w:pPr>
+        <w:spacing w:after="0" w:line="360" w:lineRule="auto"/>
+        <w:jc w:val="center"/>
+        <w:rPr>
+          <w:rFonts w:ascii="Times New Roman" w:eastAsia="Times New Roman" w:hAnsi="Times New Roman" w:cs="Times New Roman"/>
+          <w:sz w:val="28"/>
+          <w:szCs w:val="28"/>
+        </w:rPr>
+      </w:pPr>
+      <w:r>
+        <w:rPr>
+          <w:rFonts w:ascii="Times New Roman" w:eastAsia="Times New Roman" w:hAnsi="Times New Roman" w:cs="Times New Roman"/>
+          <w:sz w:val="28"/>
+          <w:szCs w:val="28"/>
+        </w:rPr>
+        <w:t>Москва 2023</w:t>
+      </w:r>
+    </w:p>
+    <w:p>
+      <w:pPr>
+        <w:rPr>
+          <w:rFonts w:ascii="Times New Roman" w:hAnsi="Times New Roman" w:cs="Times New Roman"/>
+          <w:sz w:val="28"/>
+          <w:szCs w:val="28"/>
+        </w:rPr>
+      </w:pPr>
+      <w:r>
+        <w:rPr>
+          <w:rFonts w:ascii="Times New Roman" w:hAnsi="Times New Roman" w:cs="Times New Roman"/>
+          <w:sz w:val="28"/>
+          <w:szCs w:val="28"/>
+        </w:rPr>
+        <w:lastRenderedPageBreak/>
         <w:t>Вариант 12</w:t>
       </w:r>
     </w:p>
     <w:p>
       <w:pPr>
         <w:jc w:val="center"/>
-      </w:pPr>
-    </w:p>
-    <w:p>
-      <w:pPr>
-        <w:jc w:val="center"/>
-      </w:pPr>
-      <w:r>
-        <w:rPr>
-          <w:b/>
+        <w:rPr>
+          <w:rFonts w:ascii="Times New Roman" w:hAnsi="Times New Roman" w:cs="Times New Roman"/>
+          <w:sz w:val="28"/>
+          <w:szCs w:val="28"/>
+        </w:rPr>
+      </w:pPr>
+      <w:r>
+        <w:rPr>
+          <w:rFonts w:ascii="Times New Roman" w:hAnsi="Times New Roman" w:cs="Times New Roman"/>
+          <w:b/>
+          <w:sz w:val="28"/>
+          <w:szCs w:val="28"/>
         </w:rPr>
         <w:t>Задание 1</w:t>
       </w:r>
       <w:r>
+        <w:rPr>
+          <w:rFonts w:ascii="Times New Roman" w:hAnsi="Times New Roman" w:cs="Times New Roman"/>
+          <w:sz w:val="28"/>
+          <w:szCs w:val="28"/>
+        </w:rPr>
         <w:br/>
-      </w:r>
-      <w:r>
         <w:t>Иерархическая система классификации</w:t>
       </w:r>
     </w:p>
@@ -36,59 +560,108 @@
       <w:pPr>
         <w:ind w:firstLine="567"/>
         <w:jc w:val="both"/>
-      </w:pPr>
-      <w:r>
-        <w:rPr>
+        <w:rPr>
+          <w:rFonts w:ascii="Times New Roman" w:hAnsi="Times New Roman" w:cs="Times New Roman"/>
+          <w:sz w:val="28"/>
+          <w:szCs w:val="28"/>
+        </w:rPr>
+      </w:pPr>
+      <w:r>
+        <w:rPr>
+          <w:rFonts w:ascii="Times New Roman" w:hAnsi="Times New Roman" w:cs="Times New Roman"/>
           <w:i/>
+          <w:sz w:val="28"/>
+          <w:szCs w:val="28"/>
         </w:rPr>
         <w:t>Задание</w:t>
       </w:r>
-      <w:proofErr w:type="gramStart"/>
-      <w:r>
-        <w:t xml:space="preserve">: </w:t>
-      </w:r>
-      <w:r>
+      <w:r>
+        <w:rPr>
+          <w:rFonts w:ascii="Times New Roman" w:hAnsi="Times New Roman" w:cs="Times New Roman"/>
+          <w:sz w:val="28"/>
+          <w:szCs w:val="28"/>
+        </w:rPr>
+        <w:t>:</w:t>
+      </w:r>
+      <w:r>
+        <w:rPr>
+          <w:rFonts w:ascii="Times New Roman" w:hAnsi="Times New Roman" w:cs="Times New Roman"/>
+          <w:sz w:val="28"/>
+          <w:szCs w:val="28"/>
+        </w:rPr>
+        <w:t xml:space="preserve"> </w:t>
+      </w:r>
+      <w:r>
+        <w:rPr>
+          <w:rFonts w:ascii="Times New Roman" w:hAnsi="Times New Roman" w:cs="Times New Roman"/>
+          <w:sz w:val="28"/>
+          <w:szCs w:val="28"/>
+        </w:rPr>
         <w:t>С</w:t>
       </w:r>
       <w:r>
-        <w:t>оздать</w:t>
-      </w:r>
-      <w:proofErr w:type="gramEnd"/>
-      <w:r>
-        <w:t xml:space="preserve"> иерархическую модель данных для заданного типа объектов. Модель должны содержать не менее 4 уровней и не менее 12 конечных объектов.</w:t>
+        <w:rPr>
+          <w:rFonts w:ascii="Times New Roman" w:hAnsi="Times New Roman" w:cs="Times New Roman"/>
+          <w:sz w:val="28"/>
+          <w:szCs w:val="28"/>
+        </w:rPr>
+        <w:t>оздать иерархическую модель данных для заданного типа объектов. Модель должны содержать не менее 4 уровней и не менее 12 конечных объектов.</w:t>
       </w:r>
     </w:p>
     <w:p>
       <w:pPr>
         <w:ind w:firstLine="567"/>
         <w:jc w:val="both"/>
-      </w:pPr>
-      <w:r>
-        <w:rPr>
+        <w:rPr>
+          <w:rFonts w:ascii="Times New Roman" w:hAnsi="Times New Roman" w:cs="Times New Roman"/>
+          <w:sz w:val="28"/>
+          <w:szCs w:val="28"/>
+        </w:rPr>
+      </w:pPr>
+      <w:r>
+        <w:rPr>
+          <w:rFonts w:ascii="Times New Roman" w:hAnsi="Times New Roman" w:cs="Times New Roman"/>
           <w:i/>
+          <w:sz w:val="28"/>
+          <w:szCs w:val="28"/>
         </w:rPr>
         <w:t>Модель</w:t>
       </w:r>
       <w:r>
         <w:rPr>
+          <w:rFonts w:ascii="Times New Roman" w:hAnsi="Times New Roman" w:cs="Times New Roman"/>
+          <w:sz w:val="28"/>
+          <w:szCs w:val="28"/>
           <w:lang w:val="en-US"/>
         </w:rPr>
         <w:t xml:space="preserve">: </w:t>
       </w:r>
       <w:r>
-        <w:t>Настольные игры</w:t>
-      </w:r>
-      <w:r>
-        <w:t>.</w:t>
-      </w:r>
-    </w:p>
-    <w:p>
-      <w:r>
-        <w:rPr>
+        <w:rPr>
+          <w:rFonts w:ascii="Times New Roman" w:hAnsi="Times New Roman" w:cs="Times New Roman"/>
+          <w:sz w:val="28"/>
+          <w:szCs w:val="28"/>
+        </w:rPr>
+        <w:t>Настольные игры.</w:t>
+      </w:r>
+    </w:p>
+    <w:p>
+      <w:pPr>
+        <w:rPr>
+          <w:rFonts w:ascii="Times New Roman" w:hAnsi="Times New Roman" w:cs="Times New Roman"/>
+          <w:sz w:val="28"/>
+          <w:szCs w:val="28"/>
+        </w:rPr>
+      </w:pPr>
+      <w:r>
+        <w:rPr>
+          <w:rFonts w:ascii="Times New Roman" w:hAnsi="Times New Roman" w:cs="Times New Roman"/>
           <w:noProof/>
+          <w:sz w:val="28"/>
+          <w:szCs w:val="28"/>
         </w:rPr>
         <w:drawing>
-          <wp:inline distT="0" distB="0" distL="0" distR="0">
+          <wp:inline distT="0" distB="0" distL="0" distR="0" wp14:anchorId="6375B7C3" wp14:editId="3617A0F9">
             <wp:extent cx="5940425" cy="2113530"/>
             <wp:effectExtent l="0" t="0" r="3175" b="1270"/>
             <wp:docPr id="2" name="Рисунок 2"/>
@@ -105,7 +678,7 @@
                     </pic:cNvPicPr>
                   </pic:nvPicPr>
                   <pic:blipFill>
-                    <a:blip r:embed="rId4" cstate="print">
+                    <a:blip r:embed="rId5" cstate="print">
                       <a:extLst>
                         <a:ext uri="{28A0092B-C50C-407E-A947-70E740481C1C}">
                           <a14:useLocalDpi xmlns:a14="http://schemas.microsoft.com/office/drawing/2010/main" val="0"/>
@@ -138,23 +711,39 @@
       </w:r>
     </w:p>
     <w:p>
-      <w:bookmarkStart w:id="0" w:name="_GoBack"/>
-      <w:bookmarkEnd w:id="0"/>
+      <w:pPr>
+        <w:rPr>
+          <w:rFonts w:ascii="Times New Roman" w:hAnsi="Times New Roman" w:cs="Times New Roman"/>
+          <w:sz w:val="28"/>
+          <w:szCs w:val="28"/>
+        </w:rPr>
+      </w:pPr>
     </w:p>
     <w:p>
       <w:pPr>
         <w:jc w:val="center"/>
-      </w:pPr>
-      <w:r>
-        <w:rPr>
-          <w:b/>
+        <w:rPr>
+          <w:rFonts w:ascii="Times New Roman" w:hAnsi="Times New Roman" w:cs="Times New Roman"/>
+          <w:sz w:val="28"/>
+          <w:szCs w:val="28"/>
+        </w:rPr>
+      </w:pPr>
+      <w:r>
+        <w:rPr>
+          <w:rFonts w:ascii="Times New Roman" w:hAnsi="Times New Roman" w:cs="Times New Roman"/>
+          <w:b/>
+          <w:sz w:val="28"/>
+          <w:szCs w:val="28"/>
         </w:rPr>
         <w:t>Задание 2</w:t>
       </w:r>
       <w:r>
+        <w:rPr>
+          <w:rFonts w:ascii="Times New Roman" w:hAnsi="Times New Roman" w:cs="Times New Roman"/>
+          <w:sz w:val="28"/>
+          <w:szCs w:val="28"/>
+        </w:rPr>
         <w:br/>
-      </w:r>
-      <w:r>
         <w:t>Тезаурус</w:t>
       </w:r>
     </w:p>
@@ -162,47 +751,475 @@
       <w:pPr>
         <w:ind w:firstLine="567"/>
         <w:jc w:val="both"/>
-      </w:pPr>
-      <w:r>
-        <w:rPr>
+        <w:rPr>
+          <w:rFonts w:ascii="Times New Roman" w:hAnsi="Times New Roman" w:cs="Times New Roman"/>
+          <w:sz w:val="28"/>
+          <w:szCs w:val="28"/>
+        </w:rPr>
+      </w:pPr>
+      <w:r>
+        <w:rPr>
+          <w:rFonts w:ascii="Times New Roman" w:hAnsi="Times New Roman" w:cs="Times New Roman"/>
           <w:i/>
+          <w:sz w:val="28"/>
+          <w:szCs w:val="28"/>
         </w:rPr>
         <w:t>Задание</w:t>
       </w:r>
       <w:r>
+        <w:rPr>
+          <w:rFonts w:ascii="Times New Roman" w:hAnsi="Times New Roman" w:cs="Times New Roman"/>
+          <w:sz w:val="28"/>
+          <w:szCs w:val="28"/>
+        </w:rPr>
+        <w:t>: В текстовом редакторе описать различия между тремя словами дескрипторами. Привести примеры фраз, в которых одно слово невозможно заменить на другое.</w:t>
+      </w:r>
+    </w:p>
+    <w:p>
+      <w:pPr>
+        <w:ind w:firstLine="567"/>
+        <w:rPr>
+          <w:rFonts w:ascii="Times New Roman" w:hAnsi="Times New Roman" w:cs="Times New Roman"/>
+          <w:sz w:val="28"/>
+          <w:szCs w:val="28"/>
+        </w:rPr>
+      </w:pPr>
+      <w:r>
+        <w:rPr>
+          <w:rFonts w:ascii="Times New Roman" w:hAnsi="Times New Roman" w:cs="Times New Roman"/>
+          <w:i/>
+          <w:sz w:val="28"/>
+          <w:szCs w:val="28"/>
+        </w:rPr>
+        <w:t>Слова</w:t>
+      </w:r>
+      <w:r>
+        <w:rPr>
+          <w:rFonts w:ascii="Times New Roman" w:hAnsi="Times New Roman" w:cs="Times New Roman"/>
+          <w:sz w:val="28"/>
+          <w:szCs w:val="28"/>
+          <w:lang w:val="en-US"/>
+        </w:rPr>
         <w:t xml:space="preserve">: </w:t>
       </w:r>
       <w:r>
-        <w:t>В текстовом редакторе описать различия между тремя словами дескрипторами. Привести примеры фраз, в которых одно слово невозможно заменить на другое.</w:t>
-      </w:r>
-    </w:p>
-    <w:p>
-      <w:pPr>
-        <w:ind w:firstLine="567"/>
-      </w:pPr>
-      <w:r>
-        <w:rPr>
+        <w:rPr>
+          <w:rFonts w:ascii="Times New Roman" w:hAnsi="Times New Roman" w:cs="Times New Roman"/>
+          <w:sz w:val="28"/>
+          <w:szCs w:val="28"/>
+        </w:rPr>
+        <w:t xml:space="preserve">Протекция – Покровительство </w:t>
+      </w:r>
+      <w:r>
+        <w:rPr>
+          <w:rFonts w:ascii="Times New Roman" w:hAnsi="Times New Roman" w:cs="Times New Roman"/>
+          <w:sz w:val="28"/>
+          <w:szCs w:val="28"/>
+        </w:rPr>
+        <w:t xml:space="preserve">– </w:t>
+      </w:r>
+      <w:r>
+        <w:rPr>
+          <w:rFonts w:ascii="Times New Roman" w:hAnsi="Times New Roman" w:cs="Times New Roman"/>
+          <w:sz w:val="28"/>
+          <w:szCs w:val="28"/>
+        </w:rPr>
+        <w:t>Защита</w:t>
+      </w:r>
+    </w:p>
+    <w:p>
+      <w:pPr>
+        <w:ind w:left="142" w:firstLine="425"/>
+        <w:rPr>
+          <w:rFonts w:ascii="Times New Roman" w:hAnsi="Times New Roman" w:cs="Times New Roman"/>
+          <w:sz w:val="28"/>
+          <w:szCs w:val="28"/>
+        </w:rPr>
+      </w:pPr>
+    </w:p>
+    <w:p>
+      <w:pPr>
+        <w:numPr>
+          <w:ilvl w:val="0"/>
+          <w:numId w:val="1"/>
+        </w:numPr>
+        <w:ind w:left="0" w:firstLine="425"/>
+        <w:rPr>
+          <w:rFonts w:ascii="Times New Roman" w:hAnsi="Times New Roman" w:cs="Times New Roman"/>
+          <w:sz w:val="28"/>
+          <w:szCs w:val="28"/>
+        </w:rPr>
+      </w:pPr>
+      <w:r>
+        <w:rPr>
+          <w:rFonts w:ascii="Times New Roman" w:hAnsi="Times New Roman" w:cs="Times New Roman"/>
+          <w:b/>
+          <w:bCs/>
+          <w:sz w:val="28"/>
+          <w:szCs w:val="28"/>
+        </w:rPr>
+        <w:t>Протекция:</w:t>
+      </w:r>
+      <w:r>
+        <w:rPr>
+          <w:rFonts w:ascii="Times New Roman" w:hAnsi="Times New Roman" w:cs="Times New Roman"/>
+          <w:sz w:val="28"/>
+          <w:szCs w:val="28"/>
+        </w:rPr>
+        <w:t xml:space="preserve"> обычно означает защиту или поддержку, предоставленную кому-то из более высокого положения или влиятельного круга. Это может быть благосклонность, защита или обеспечение определенными привилегиями.</w:t>
+      </w:r>
+    </w:p>
+    <w:p>
+      <w:pPr>
+        <w:pStyle w:val="a3"/>
+        <w:numPr>
+          <w:ilvl w:val="0"/>
+          <w:numId w:val="5"/>
+        </w:numPr>
+        <w:rPr>
+          <w:rFonts w:ascii="Times New Roman" w:hAnsi="Times New Roman" w:cs="Times New Roman"/>
+          <w:sz w:val="28"/>
+          <w:szCs w:val="28"/>
+        </w:rPr>
+      </w:pPr>
+      <w:r>
+        <w:rPr>
+          <w:rFonts w:ascii="Times New Roman" w:hAnsi="Times New Roman" w:cs="Times New Roman"/>
+          <w:sz w:val="28"/>
+          <w:szCs w:val="28"/>
+        </w:rPr>
+        <w:t xml:space="preserve">"Его успех в академической сфере был обеспечен благодаря </w:t>
+      </w:r>
+      <w:r>
+        <w:rPr>
+          <w:rFonts w:ascii="Times New Roman" w:hAnsi="Times New Roman" w:cs="Times New Roman"/>
+          <w:b/>
+          <w:bCs/>
           <w:i/>
-        </w:rPr>
-        <w:t>Слова</w:t>
-      </w:r>
-      <w:r>
-        <w:rPr>
-          <w:lang w:val="en-US"/>
-        </w:rPr>
-        <w:t xml:space="preserve">: </w:t>
-      </w:r>
-      <w:r>
-        <w:t xml:space="preserve">Протекция – Покровительство </w:t>
-      </w:r>
-      <w:r>
-        <w:t>–</w:t>
-      </w:r>
-      <w:r>
+          <w:iCs/>
+          <w:sz w:val="28"/>
+          <w:szCs w:val="28"/>
+        </w:rPr>
+        <w:t>протекции</w:t>
+      </w:r>
+      <w:r>
+        <w:rPr>
+          <w:rFonts w:ascii="Times New Roman" w:hAnsi="Times New Roman" w:cs="Times New Roman"/>
+          <w:sz w:val="28"/>
+          <w:szCs w:val="28"/>
+        </w:rPr>
+        <w:t xml:space="preserve"> профессора."</w:t>
+      </w:r>
+    </w:p>
+    <w:p>
+      <w:pPr>
+        <w:pStyle w:val="a3"/>
+        <w:numPr>
+          <w:ilvl w:val="0"/>
+          <w:numId w:val="4"/>
+        </w:numPr>
+        <w:rPr>
+          <w:rFonts w:ascii="Times New Roman" w:hAnsi="Times New Roman" w:cs="Times New Roman"/>
+          <w:sz w:val="28"/>
+          <w:szCs w:val="28"/>
+        </w:rPr>
+      </w:pPr>
+      <w:r>
+        <w:rPr>
+          <w:rFonts w:ascii="Times New Roman" w:hAnsi="Times New Roman" w:cs="Times New Roman"/>
+          <w:sz w:val="28"/>
+          <w:szCs w:val="28"/>
+        </w:rPr>
+        <w:t xml:space="preserve">"Он достиг этой должности не из-за своих навыков, а благодаря </w:t>
+      </w:r>
+      <w:r>
+        <w:rPr>
+          <w:rFonts w:ascii="Times New Roman" w:hAnsi="Times New Roman" w:cs="Times New Roman"/>
+          <w:b/>
+          <w:bCs/>
+          <w:i/>
+          <w:iCs/>
+          <w:sz w:val="28"/>
+          <w:szCs w:val="28"/>
+        </w:rPr>
+        <w:t>протекции</w:t>
+      </w:r>
+      <w:r>
+        <w:rPr>
+          <w:rFonts w:ascii="Times New Roman" w:hAnsi="Times New Roman" w:cs="Times New Roman"/>
+          <w:sz w:val="28"/>
+          <w:szCs w:val="28"/>
+        </w:rPr>
+        <w:t xml:space="preserve"> высокопоставленного руководителя."</w:t>
+      </w:r>
+      <w:r>
+        <w:rPr>
+          <w:rFonts w:ascii="Times New Roman" w:hAnsi="Times New Roman" w:cs="Times New Roman"/>
+          <w:sz w:val="28"/>
+          <w:szCs w:val="28"/>
+        </w:rPr>
+        <w:br/>
+      </w:r>
+    </w:p>
+    <w:p>
+      <w:pPr>
+        <w:numPr>
+          <w:ilvl w:val="0"/>
+          <w:numId w:val="1"/>
+        </w:numPr>
+        <w:ind w:left="0" w:firstLine="426"/>
+        <w:rPr>
+          <w:rFonts w:ascii="Times New Roman" w:hAnsi="Times New Roman" w:cs="Times New Roman"/>
+          <w:sz w:val="28"/>
+          <w:szCs w:val="28"/>
+        </w:rPr>
+      </w:pPr>
+      <w:r>
+        <w:rPr>
+          <w:rFonts w:ascii="Times New Roman" w:hAnsi="Times New Roman" w:cs="Times New Roman"/>
+          <w:b/>
+          <w:bCs/>
+          <w:sz w:val="28"/>
+          <w:szCs w:val="28"/>
+        </w:rPr>
+        <w:lastRenderedPageBreak/>
+        <w:t>Покровительство:</w:t>
+      </w:r>
+      <w:r>
+        <w:rPr>
+          <w:rFonts w:ascii="Times New Roman" w:hAnsi="Times New Roman" w:cs="Times New Roman"/>
+          <w:sz w:val="28"/>
+          <w:szCs w:val="28"/>
+        </w:rPr>
         <w:t xml:space="preserve"> </w:t>
       </w:r>
       <w:r>
-        <w:t>Защита</w:t>
+        <w:rPr>
+          <w:rFonts w:ascii="Times New Roman" w:hAnsi="Times New Roman" w:cs="Times New Roman"/>
+          <w:sz w:val="28"/>
+          <w:szCs w:val="28"/>
+        </w:rPr>
+        <w:t>подразумевает поддержку, защиту, помощь или благосклонность, которую один человек или организация предоставляет другому, обычно слабее или более зависимому.</w:t>
+      </w:r>
+    </w:p>
+    <w:p>
+      <w:pPr>
+        <w:pStyle w:val="a3"/>
+        <w:numPr>
+          <w:ilvl w:val="0"/>
+          <w:numId w:val="4"/>
+        </w:numPr>
+        <w:tabs>
+          <w:tab w:val="clear" w:pos="720"/>
+          <w:tab w:val="num" w:pos="993"/>
+        </w:tabs>
+        <w:ind w:left="851" w:hanging="425"/>
+        <w:rPr>
+          <w:rFonts w:ascii="Times New Roman" w:hAnsi="Times New Roman" w:cs="Times New Roman"/>
+          <w:sz w:val="28"/>
+          <w:szCs w:val="28"/>
+        </w:rPr>
+      </w:pPr>
+      <w:r>
+        <w:rPr>
+          <w:rFonts w:ascii="Times New Roman" w:hAnsi="Times New Roman" w:cs="Times New Roman"/>
+          <w:sz w:val="28"/>
+          <w:szCs w:val="28"/>
+        </w:rPr>
+        <w:t xml:space="preserve">"Благодаря его материальному </w:t>
+      </w:r>
+      <w:r>
+        <w:rPr>
+          <w:rFonts w:ascii="Times New Roman" w:hAnsi="Times New Roman" w:cs="Times New Roman"/>
+          <w:b/>
+          <w:bCs/>
+          <w:i/>
+          <w:iCs/>
+          <w:sz w:val="28"/>
+          <w:szCs w:val="28"/>
+        </w:rPr>
+        <w:t>покровительству</w:t>
+      </w:r>
+      <w:r>
+        <w:rPr>
+          <w:rFonts w:ascii="Times New Roman" w:hAnsi="Times New Roman" w:cs="Times New Roman"/>
+          <w:sz w:val="28"/>
+          <w:szCs w:val="28"/>
+        </w:rPr>
+        <w:t>, многие молодые художники могли развивать свои таланты."</w:t>
+      </w:r>
+    </w:p>
+    <w:p>
+      <w:pPr>
+        <w:pStyle w:val="a3"/>
+        <w:numPr>
+          <w:ilvl w:val="0"/>
+          <w:numId w:val="4"/>
+        </w:numPr>
+        <w:tabs>
+          <w:tab w:val="clear" w:pos="720"/>
+          <w:tab w:val="num" w:pos="993"/>
+        </w:tabs>
+        <w:ind w:left="851" w:hanging="425"/>
+        <w:rPr>
+          <w:rFonts w:ascii="Times New Roman" w:hAnsi="Times New Roman" w:cs="Times New Roman"/>
+          <w:sz w:val="28"/>
+          <w:szCs w:val="28"/>
+        </w:rPr>
+      </w:pPr>
+      <w:r>
+        <w:rPr>
+          <w:rFonts w:ascii="Times New Roman" w:hAnsi="Times New Roman" w:cs="Times New Roman"/>
+          <w:sz w:val="28"/>
+          <w:szCs w:val="28"/>
+        </w:rPr>
+        <w:t xml:space="preserve">"Он нашел </w:t>
+      </w:r>
+      <w:r>
+        <w:rPr>
+          <w:rFonts w:ascii="Times New Roman" w:hAnsi="Times New Roman" w:cs="Times New Roman"/>
+          <w:b/>
+          <w:bCs/>
+          <w:i/>
+          <w:iCs/>
+          <w:sz w:val="28"/>
+          <w:szCs w:val="28"/>
+        </w:rPr>
+        <w:t>покровительство</w:t>
+      </w:r>
+      <w:r>
+        <w:rPr>
+          <w:rFonts w:ascii="Times New Roman" w:hAnsi="Times New Roman" w:cs="Times New Roman"/>
+          <w:sz w:val="28"/>
+          <w:szCs w:val="28"/>
+        </w:rPr>
+        <w:t xml:space="preserve"> у влиятельного бизнесмена для своего стартапа."</w:t>
+      </w:r>
+    </w:p>
+    <w:p>
+      <w:pPr>
+        <w:numPr>
+          <w:ilvl w:val="0"/>
+          <w:numId w:val="1"/>
+        </w:numPr>
+        <w:ind w:left="0" w:firstLine="425"/>
+        <w:rPr>
+          <w:rFonts w:ascii="Times New Roman" w:hAnsi="Times New Roman" w:cs="Times New Roman"/>
+          <w:sz w:val="28"/>
+          <w:szCs w:val="28"/>
+        </w:rPr>
+      </w:pPr>
+      <w:r>
+        <w:rPr>
+          <w:rFonts w:ascii="Times New Roman" w:hAnsi="Times New Roman" w:cs="Times New Roman"/>
+          <w:b/>
+          <w:bCs/>
+          <w:sz w:val="28"/>
+          <w:szCs w:val="28"/>
+        </w:rPr>
+        <w:t>Защита:</w:t>
+      </w:r>
+      <w:r>
+        <w:rPr>
+          <w:rFonts w:ascii="Times New Roman" w:hAnsi="Times New Roman" w:cs="Times New Roman"/>
+          <w:sz w:val="28"/>
+          <w:szCs w:val="28"/>
+        </w:rPr>
+        <w:t xml:space="preserve"> </w:t>
+      </w:r>
+      <w:r>
+        <w:rPr>
+          <w:rFonts w:ascii="Times New Roman" w:hAnsi="Times New Roman" w:cs="Times New Roman"/>
+          <w:sz w:val="28"/>
+          <w:szCs w:val="28"/>
+        </w:rPr>
+        <w:t>относится к акту обеспечения безопасности, предотвращению ущерба или защите от опасности, угрозы или вреда.</w:t>
+      </w:r>
+    </w:p>
+    <w:p>
+      <w:pPr>
+        <w:pStyle w:val="a3"/>
+        <w:numPr>
+          <w:ilvl w:val="0"/>
+          <w:numId w:val="6"/>
+        </w:numPr>
+        <w:ind w:left="851" w:hanging="425"/>
+        <w:rPr>
+          <w:rFonts w:ascii="Times New Roman" w:hAnsi="Times New Roman" w:cs="Times New Roman"/>
+          <w:sz w:val="28"/>
+          <w:szCs w:val="28"/>
+        </w:rPr>
+      </w:pPr>
+      <w:r>
+        <w:rPr>
+          <w:rFonts w:ascii="Times New Roman" w:hAnsi="Times New Roman" w:cs="Times New Roman"/>
+          <w:sz w:val="28"/>
+          <w:szCs w:val="28"/>
+        </w:rPr>
+        <w:t xml:space="preserve">"Он нуждался в надежной </w:t>
+      </w:r>
+      <w:r>
+        <w:rPr>
+          <w:rFonts w:ascii="Times New Roman" w:hAnsi="Times New Roman" w:cs="Times New Roman"/>
+          <w:b/>
+          <w:bCs/>
+          <w:i/>
+          <w:iCs/>
+          <w:sz w:val="28"/>
+          <w:szCs w:val="28"/>
+        </w:rPr>
+        <w:t>защите</w:t>
+      </w:r>
+      <w:r>
+        <w:rPr>
+          <w:rFonts w:ascii="Times New Roman" w:hAnsi="Times New Roman" w:cs="Times New Roman"/>
+          <w:sz w:val="28"/>
+          <w:szCs w:val="28"/>
+        </w:rPr>
+        <w:t xml:space="preserve"> от потенциальных угроз."</w:t>
+      </w:r>
+    </w:p>
+    <w:p>
+      <w:pPr>
+        <w:pStyle w:val="a3"/>
+        <w:numPr>
+          <w:ilvl w:val="0"/>
+          <w:numId w:val="6"/>
+        </w:numPr>
+        <w:ind w:left="851" w:hanging="425"/>
+        <w:rPr>
+          <w:rFonts w:ascii="Times New Roman" w:hAnsi="Times New Roman" w:cs="Times New Roman"/>
+          <w:sz w:val="28"/>
+          <w:szCs w:val="28"/>
+        </w:rPr>
+      </w:pPr>
+      <w:r>
+        <w:rPr>
+          <w:rFonts w:ascii="Times New Roman" w:hAnsi="Times New Roman" w:cs="Times New Roman"/>
+          <w:sz w:val="28"/>
+          <w:szCs w:val="28"/>
+        </w:rPr>
+        <w:t xml:space="preserve">"Команда занимается обеспечением </w:t>
+      </w:r>
+      <w:r>
+        <w:rPr>
+          <w:rFonts w:ascii="Times New Roman" w:hAnsi="Times New Roman" w:cs="Times New Roman"/>
+          <w:b/>
+          <w:bCs/>
+          <w:i/>
+          <w:iCs/>
+          <w:sz w:val="28"/>
+          <w:szCs w:val="28"/>
+        </w:rPr>
+        <w:t>защиты</w:t>
+      </w:r>
+      <w:r>
+        <w:rPr>
+          <w:rFonts w:ascii="Times New Roman" w:hAnsi="Times New Roman" w:cs="Times New Roman"/>
+          <w:sz w:val="28"/>
+          <w:szCs w:val="28"/>
+        </w:rPr>
+        <w:t xml:space="preserve"> информации в сети."</w:t>
       </w:r>
     </w:p>
     <w:sectPr>
@@ -215,8 +1232,771 @@
 </w:document>
 </file>
 
+<file path=word/numbering.xml><?xml version="1.0" encoding="utf-8"?>
+<w:numbering xmlns:wpc="http://schemas.microsoft.com/office/word/2010/wordprocessingCanvas" xmlns:cx="http://schemas.microsoft.com/office/drawing/2014/chartex" xmlns:cx1="http://schemas.microsoft.com/office/drawing/2015/9/8/chartex" xmlns:cx2="http://schemas.microsoft.com/office/drawing/2015/10/21/chartex" xmlns:cx3="http://schemas.microsoft.com/office/drawing/2016/5/9/chartex" xmlns:cx4="http://schemas.microsoft.com/office/drawing/2016/5/10/chartex" xmlns:cx5="http://schemas.microsoft.com/office/drawing/2016/5/11/chartex" xmlns:cx6="http://schemas.microsoft.com/office/drawing/2016/5/12/chartex" xmlns:cx7="http://schemas.microsoft.com/office/drawing/2016/5/13/chartex" xmlns:cx8="http://schemas.microsoft.com/office/drawing/2016/5/14/chartex" xmlns:mc="http://schemas.openxmlformats.org/markup-compatibility/2006" xmlns:aink="http://schemas.microsoft.com/office/drawing/2016/ink" xmlns:am3d="http://schemas.microsoft.com/office/drawing/2017/model3d" xmlns:o="urn:schemas-microsoft-com:office:office" xmlns:r="http://schemas.openxmlformats.org/officeDocument/2006/relationships" xmlns:m="http://schemas.openxmlformats.org/officeDocument/2006/math" xmlns:v="urn:schemas-microsoft-com:vml" xmlns:wp14="http://schemas.microsoft.com/office/word/2010/wordprocessingDrawing" xmlns:wp="http://schemas.openxmlformats.org/drawingml/2006/wordprocessingDrawing" xmlns:w10="urn:schemas-microsoft-com:office:word" xmlns:w="http://schemas.openxmlformats.org/wordprocessingml/2006/main" xmlns:w14="http://schemas.microsoft.com/office/word/2010/wordml" xmlns:w15="http://schemas.microsoft.com/office/word/2012/wordml" xmlns:w16cex="http://schemas.microsoft.com/office/word/2018/wordml/cex" xmlns:w16cid="http://schemas.microsoft.com/office/word/2016/wordml/cid" xmlns:w16="http://schemas.microsoft.com/office/word/2018/wordml" xmlns:w16sdtdh="http://schemas.microsoft.com/office/word/2020/wordml/sdtdatahash" xmlns:w16se="http://schemas.microsoft.com/office/word/2015/wordml/symex" xmlns:wpg="http://schemas.microsoft.com/office/word/2010/wordprocessingGroup" xmlns:wpi="http://schemas.microsoft.com/office/word/2010/wordprocessingInk" xmlns:wne="http://schemas.microsoft.com/office/word/2006/wordml" xmlns:wps="http://schemas.microsoft.com/office/word/2010/wordprocessingShape" mc:Ignorable="w14 w15 w16se w16cid w16 w16cex w16sdtdh wp14">
+  <w:abstractNum w:abstractNumId="0" w15:restartNumberingAfterBreak="0">
+    <w:nsid w:val="17524C55"/>
+    <w:multiLevelType w:val="hybridMultilevel"/>
+    <w:tmpl w:val="165C1720"/>
+    <w:lvl w:ilvl="0" w:tplc="04190001">
+      <w:start w:val="1"/>
+      <w:numFmt w:val="bullet"/>
+      <w:lvlText w:val=""/>
+      <w:lvlJc w:val="left"/>
+      <w:pPr>
+        <w:ind w:left="1145" w:hanging="360"/>
+      </w:pPr>
+      <w:rPr>
+        <w:rFonts w:ascii="Symbol" w:hAnsi="Symbol" w:hint="default"/>
+      </w:rPr>
+    </w:lvl>
+    <w:lvl w:ilvl="1" w:tplc="04190003" w:tentative="1">
+      <w:start w:val="1"/>
+      <w:numFmt w:val="bullet"/>
+      <w:lvlText w:val="o"/>
+      <w:lvlJc w:val="left"/>
+      <w:pPr>
+        <w:ind w:left="1865" w:hanging="360"/>
+      </w:pPr>
+      <w:rPr>
+        <w:rFonts w:ascii="Courier New" w:hAnsi="Courier New" w:cs="Courier New" w:hint="default"/>
+      </w:rPr>
+    </w:lvl>
+    <w:lvl w:ilvl="2" w:tplc="04190005" w:tentative="1">
+      <w:start w:val="1"/>
+      <w:numFmt w:val="bullet"/>
+      <w:lvlText w:val=""/>
+      <w:lvlJc w:val="left"/>
+      <w:pPr>
+        <w:ind w:left="2585" w:hanging="360"/>
+      </w:pPr>
+      <w:rPr>
+        <w:rFonts w:ascii="Wingdings" w:hAnsi="Wingdings" w:hint="default"/>
+      </w:rPr>
+    </w:lvl>
+    <w:lvl w:ilvl="3" w:tplc="04190001" w:tentative="1">
+      <w:start w:val="1"/>
+      <w:numFmt w:val="bullet"/>
+      <w:lvlText w:val=""/>
+      <w:lvlJc w:val="left"/>
+      <w:pPr>
+        <w:ind w:left="3305" w:hanging="360"/>
+      </w:pPr>
+      <w:rPr>
+        <w:rFonts w:ascii="Symbol" w:hAnsi="Symbol" w:hint="default"/>
+      </w:rPr>
+    </w:lvl>
+    <w:lvl w:ilvl="4" w:tplc="04190003" w:tentative="1">
+      <w:start w:val="1"/>
+      <w:numFmt w:val="bullet"/>
+      <w:lvlText w:val="o"/>
+      <w:lvlJc w:val="left"/>
+      <w:pPr>
+        <w:ind w:left="4025" w:hanging="360"/>
+      </w:pPr>
+      <w:rPr>
+        <w:rFonts w:ascii="Courier New" w:hAnsi="Courier New" w:cs="Courier New" w:hint="default"/>
+      </w:rPr>
+    </w:lvl>
+    <w:lvl w:ilvl="5" w:tplc="04190005" w:tentative="1">
+      <w:start w:val="1"/>
+      <w:numFmt w:val="bullet"/>
+      <w:lvlText w:val=""/>
+      <w:lvlJc w:val="left"/>
+      <w:pPr>
+        <w:ind w:left="4745" w:hanging="360"/>
+      </w:pPr>
+      <w:rPr>
+        <w:rFonts w:ascii="Wingdings" w:hAnsi="Wingdings" w:hint="default"/>
+      </w:rPr>
+    </w:lvl>
+    <w:lvl w:ilvl="6" w:tplc="04190001" w:tentative="1">
+      <w:start w:val="1"/>
+      <w:numFmt w:val="bullet"/>
+      <w:lvlText w:val=""/>
+      <w:lvlJc w:val="left"/>
+      <w:pPr>
+        <w:ind w:left="5465" w:hanging="360"/>
+      </w:pPr>
+      <w:rPr>
+        <w:rFonts w:ascii="Symbol" w:hAnsi="Symbol" w:hint="default"/>
+      </w:rPr>
+    </w:lvl>
+    <w:lvl w:ilvl="7" w:tplc="04190003" w:tentative="1">
+      <w:start w:val="1"/>
+      <w:numFmt w:val="bullet"/>
+      <w:lvlText w:val="o"/>
+      <w:lvlJc w:val="left"/>
+      <w:pPr>
+        <w:ind w:left="6185" w:hanging="360"/>
+      </w:pPr>
+      <w:rPr>
+        <w:rFonts w:ascii="Courier New" w:hAnsi="Courier New" w:cs="Courier New" w:hint="default"/>
+      </w:rPr>
+    </w:lvl>
+    <w:lvl w:ilvl="8" w:tplc="04190005" w:tentative="1">
+      <w:start w:val="1"/>
+      <w:numFmt w:val="bullet"/>
+      <w:lvlText w:val=""/>
+      <w:lvlJc w:val="left"/>
+      <w:pPr>
+        <w:ind w:left="6905" w:hanging="360"/>
+      </w:pPr>
+      <w:rPr>
+        <w:rFonts w:ascii="Wingdings" w:hAnsi="Wingdings" w:hint="default"/>
+      </w:rPr>
+    </w:lvl>
+  </w:abstractNum>
+  <w:abstractNum w:abstractNumId="1" w15:restartNumberingAfterBreak="0">
+    <w:nsid w:val="33BB4681"/>
+    <w:multiLevelType w:val="multilevel"/>
+    <w:tmpl w:val="01E4FE02"/>
+    <w:lvl w:ilvl="0">
+      <w:start w:val="1"/>
+      <w:numFmt w:val="bullet"/>
+      <w:lvlText w:val=""/>
+      <w:lvlJc w:val="left"/>
+      <w:pPr>
+        <w:tabs>
+          <w:tab w:val="num" w:pos="720"/>
+        </w:tabs>
+        <w:ind w:left="720" w:hanging="360"/>
+      </w:pPr>
+      <w:rPr>
+        <w:rFonts w:ascii="Symbol" w:hAnsi="Symbol" w:hint="default"/>
+        <w:sz w:val="20"/>
+      </w:rPr>
+    </w:lvl>
+    <w:lvl w:ilvl="1" w:tentative="1">
+      <w:start w:val="1"/>
+      <w:numFmt w:val="bullet"/>
+      <w:lvlText w:val="o"/>
+      <w:lvlJc w:val="left"/>
+      <w:pPr>
+        <w:tabs>
+          <w:tab w:val="num" w:pos="1440"/>
+        </w:tabs>
+        <w:ind w:left="1440" w:hanging="360"/>
+      </w:pPr>
+      <w:rPr>
+        <w:rFonts w:ascii="Courier New" w:hAnsi="Courier New" w:hint="default"/>
+        <w:sz w:val="20"/>
+      </w:rPr>
+    </w:lvl>
+    <w:lvl w:ilvl="2" w:tentative="1">
+      <w:start w:val="1"/>
+      <w:numFmt w:val="bullet"/>
+      <w:lvlText w:val=""/>
+      <w:lvlJc w:val="left"/>
+      <w:pPr>
+        <w:tabs>
+          <w:tab w:val="num" w:pos="2160"/>
+        </w:tabs>
+        <w:ind w:left="2160" w:hanging="360"/>
+      </w:pPr>
+      <w:rPr>
+        <w:rFonts w:ascii="Wingdings" w:hAnsi="Wingdings" w:hint="default"/>
+        <w:sz w:val="20"/>
+      </w:rPr>
+    </w:lvl>
+    <w:lvl w:ilvl="3" w:tentative="1">
+      <w:start w:val="1"/>
+      <w:numFmt w:val="bullet"/>
+      <w:lvlText w:val=""/>
+      <w:lvlJc w:val="left"/>
+      <w:pPr>
+        <w:tabs>
+          <w:tab w:val="num" w:pos="2880"/>
+        </w:tabs>
+        <w:ind w:left="2880" w:hanging="360"/>
+      </w:pPr>
+      <w:rPr>
+        <w:rFonts w:ascii="Wingdings" w:hAnsi="Wingdings" w:hint="default"/>
+        <w:sz w:val="20"/>
+      </w:rPr>
+    </w:lvl>
+    <w:lvl w:ilvl="4" w:tentative="1">
+      <w:start w:val="1"/>
+      <w:numFmt w:val="bullet"/>
+      <w:lvlText w:val=""/>
+      <w:lvlJc w:val="left"/>
+      <w:pPr>
+        <w:tabs>
+          <w:tab w:val="num" w:pos="3600"/>
+        </w:tabs>
+        <w:ind w:left="3600" w:hanging="360"/>
+      </w:pPr>
+      <w:rPr>
+        <w:rFonts w:ascii="Wingdings" w:hAnsi="Wingdings" w:hint="default"/>
+        <w:sz w:val="20"/>
+      </w:rPr>
+    </w:lvl>
+    <w:lvl w:ilvl="5" w:tentative="1">
+      <w:start w:val="1"/>
+      <w:numFmt w:val="bullet"/>
+      <w:lvlText w:val=""/>
+      <w:lvlJc w:val="left"/>
+      <w:pPr>
+        <w:tabs>
+          <w:tab w:val="num" w:pos="4320"/>
+        </w:tabs>
+        <w:ind w:left="4320" w:hanging="360"/>
+      </w:pPr>
+      <w:rPr>
+        <w:rFonts w:ascii="Wingdings" w:hAnsi="Wingdings" w:hint="default"/>
+        <w:sz w:val="20"/>
+      </w:rPr>
+    </w:lvl>
+    <w:lvl w:ilvl="6" w:tentative="1">
+      <w:start w:val="1"/>
+      <w:numFmt w:val="bullet"/>
+      <w:lvlText w:val=""/>
+      <w:lvlJc w:val="left"/>
+      <w:pPr>
+        <w:tabs>
+          <w:tab w:val="num" w:pos="5040"/>
+        </w:tabs>
+        <w:ind w:left="5040" w:hanging="360"/>
+      </w:pPr>
+      <w:rPr>
+        <w:rFonts w:ascii="Wingdings" w:hAnsi="Wingdings" w:hint="default"/>
+        <w:sz w:val="20"/>
+      </w:rPr>
+    </w:lvl>
+    <w:lvl w:ilvl="7" w:tentative="1">
+      <w:start w:val="1"/>
+      <w:numFmt w:val="bullet"/>
+      <w:lvlText w:val=""/>
+      <w:lvlJc w:val="left"/>
+      <w:pPr>
+        <w:tabs>
+          <w:tab w:val="num" w:pos="5760"/>
+        </w:tabs>
+        <w:ind w:left="5760" w:hanging="360"/>
+      </w:pPr>
+      <w:rPr>
+        <w:rFonts w:ascii="Wingdings" w:hAnsi="Wingdings" w:hint="default"/>
+        <w:sz w:val="20"/>
+      </w:rPr>
+    </w:lvl>
+    <w:lvl w:ilvl="8" w:tentative="1">
+      <w:start w:val="1"/>
+      <w:numFmt w:val="bullet"/>
+      <w:lvlText w:val=""/>
+      <w:lvlJc w:val="left"/>
+      <w:pPr>
+        <w:tabs>
+          <w:tab w:val="num" w:pos="6480"/>
+        </w:tabs>
+        <w:ind w:left="6480" w:hanging="360"/>
+      </w:pPr>
+      <w:rPr>
+        <w:rFonts w:ascii="Wingdings" w:hAnsi="Wingdings" w:hint="default"/>
+        <w:sz w:val="20"/>
+      </w:rPr>
+    </w:lvl>
+  </w:abstractNum>
+  <w:abstractNum w:abstractNumId="2" w15:restartNumberingAfterBreak="0">
+    <w:nsid w:val="40EA03AC"/>
+    <w:multiLevelType w:val="multilevel"/>
+    <w:tmpl w:val="E8BAE50C"/>
+    <w:lvl w:ilvl="0">
+      <w:start w:val="1"/>
+      <w:numFmt w:val="bullet"/>
+      <w:lvlText w:val=""/>
+      <w:lvlJc w:val="left"/>
+      <w:pPr>
+        <w:tabs>
+          <w:tab w:val="num" w:pos="720"/>
+        </w:tabs>
+        <w:ind w:left="720" w:hanging="360"/>
+      </w:pPr>
+      <w:rPr>
+        <w:rFonts w:ascii="Symbol" w:hAnsi="Symbol" w:hint="default"/>
+      </w:rPr>
+    </w:lvl>
+    <w:lvl w:ilvl="1">
+      <w:start w:val="1"/>
+      <w:numFmt w:val="bullet"/>
+      <w:lvlText w:val=""/>
+      <w:lvlJc w:val="left"/>
+      <w:pPr>
+        <w:tabs>
+          <w:tab w:val="num" w:pos="1440"/>
+        </w:tabs>
+        <w:ind w:left="1440" w:hanging="360"/>
+      </w:pPr>
+      <w:rPr>
+        <w:rFonts w:ascii="Symbol" w:hAnsi="Symbol" w:hint="default"/>
+        <w:sz w:val="20"/>
+      </w:rPr>
+    </w:lvl>
+    <w:lvl w:ilvl="2" w:tentative="1">
+      <w:start w:val="1"/>
+      <w:numFmt w:val="decimal"/>
+      <w:lvlText w:val="%3."/>
+      <w:lvlJc w:val="left"/>
+      <w:pPr>
+        <w:tabs>
+          <w:tab w:val="num" w:pos="2160"/>
+        </w:tabs>
+        <w:ind w:left="2160" w:hanging="360"/>
+      </w:pPr>
+    </w:lvl>
+    <w:lvl w:ilvl="3" w:tentative="1">
+      <w:start w:val="1"/>
+      <w:numFmt w:val="decimal"/>
+      <w:lvlText w:val="%4."/>
+      <w:lvlJc w:val="left"/>
+      <w:pPr>
+        <w:tabs>
+          <w:tab w:val="num" w:pos="2880"/>
+        </w:tabs>
+        <w:ind w:left="2880" w:hanging="360"/>
+      </w:pPr>
+    </w:lvl>
+    <w:lvl w:ilvl="4" w:tentative="1">
+      <w:start w:val="1"/>
+      <w:numFmt w:val="decimal"/>
+      <w:lvlText w:val="%5."/>
+      <w:lvlJc w:val="left"/>
+      <w:pPr>
+        <w:tabs>
+          <w:tab w:val="num" w:pos="3600"/>
+        </w:tabs>
+        <w:ind w:left="3600" w:hanging="360"/>
+      </w:pPr>
+    </w:lvl>
+    <w:lvl w:ilvl="5" w:tentative="1">
+      <w:start w:val="1"/>
+      <w:numFmt w:val="decimal"/>
+      <w:lvlText w:val="%6."/>
+      <w:lvlJc w:val="left"/>
+      <w:pPr>
+        <w:tabs>
+          <w:tab w:val="num" w:pos="4320"/>
+        </w:tabs>
+        <w:ind w:left="4320" w:hanging="360"/>
+      </w:pPr>
+    </w:lvl>
+    <w:lvl w:ilvl="6" w:tentative="1">
+      <w:start w:val="1"/>
+      <w:numFmt w:val="decimal"/>
+      <w:lvlText w:val="%7."/>
+      <w:lvlJc w:val="left"/>
+      <w:pPr>
+        <w:tabs>
+          <w:tab w:val="num" w:pos="5040"/>
+        </w:tabs>
+        <w:ind w:left="5040" w:hanging="360"/>
+      </w:pPr>
+    </w:lvl>
+    <w:lvl w:ilvl="7" w:tentative="1">
+      <w:start w:val="1"/>
+      <w:numFmt w:val="decimal"/>
+      <w:lvlText w:val="%8."/>
+      <w:lvlJc w:val="left"/>
+      <w:pPr>
+        <w:tabs>
+          <w:tab w:val="num" w:pos="5760"/>
+        </w:tabs>
+        <w:ind w:left="5760" w:hanging="360"/>
+      </w:pPr>
+    </w:lvl>
+    <w:lvl w:ilvl="8" w:tentative="1">
+      <w:start w:val="1"/>
+      <w:numFmt w:val="decimal"/>
+      <w:lvlText w:val="%9."/>
+      <w:lvlJc w:val="left"/>
+      <w:pPr>
+        <w:tabs>
+          <w:tab w:val="num" w:pos="6480"/>
+        </w:tabs>
+        <w:ind w:left="6480" w:hanging="360"/>
+      </w:pPr>
+    </w:lvl>
+  </w:abstractNum>
+  <w:abstractNum w:abstractNumId="3" w15:restartNumberingAfterBreak="0">
+    <w:nsid w:val="5B8A0B19"/>
+    <w:multiLevelType w:val="multilevel"/>
+    <w:tmpl w:val="E8BAE50C"/>
+    <w:lvl w:ilvl="0">
+      <w:start w:val="1"/>
+      <w:numFmt w:val="bullet"/>
+      <w:lvlText w:val=""/>
+      <w:lvlJc w:val="left"/>
+      <w:pPr>
+        <w:tabs>
+          <w:tab w:val="num" w:pos="720"/>
+        </w:tabs>
+        <w:ind w:left="720" w:hanging="360"/>
+      </w:pPr>
+      <w:rPr>
+        <w:rFonts w:ascii="Symbol" w:hAnsi="Symbol" w:hint="default"/>
+      </w:rPr>
+    </w:lvl>
+    <w:lvl w:ilvl="1">
+      <w:start w:val="1"/>
+      <w:numFmt w:val="bullet"/>
+      <w:lvlText w:val=""/>
+      <w:lvlJc w:val="left"/>
+      <w:pPr>
+        <w:tabs>
+          <w:tab w:val="num" w:pos="1440"/>
+        </w:tabs>
+        <w:ind w:left="1440" w:hanging="360"/>
+      </w:pPr>
+      <w:rPr>
+        <w:rFonts w:ascii="Symbol" w:hAnsi="Symbol" w:hint="default"/>
+        <w:sz w:val="20"/>
+      </w:rPr>
+    </w:lvl>
+    <w:lvl w:ilvl="2" w:tentative="1">
+      <w:start w:val="1"/>
+      <w:numFmt w:val="decimal"/>
+      <w:lvlText w:val="%3."/>
+      <w:lvlJc w:val="left"/>
+      <w:pPr>
+        <w:tabs>
+          <w:tab w:val="num" w:pos="2160"/>
+        </w:tabs>
+        <w:ind w:left="2160" w:hanging="360"/>
+      </w:pPr>
+    </w:lvl>
+    <w:lvl w:ilvl="3" w:tentative="1">
+      <w:start w:val="1"/>
+      <w:numFmt w:val="decimal"/>
+      <w:lvlText w:val="%4."/>
+      <w:lvlJc w:val="left"/>
+      <w:pPr>
+        <w:tabs>
+          <w:tab w:val="num" w:pos="2880"/>
+        </w:tabs>
+        <w:ind w:left="2880" w:hanging="360"/>
+      </w:pPr>
+    </w:lvl>
+    <w:lvl w:ilvl="4" w:tentative="1">
+      <w:start w:val="1"/>
+      <w:numFmt w:val="decimal"/>
+      <w:lvlText w:val="%5."/>
+      <w:lvlJc w:val="left"/>
+      <w:pPr>
+        <w:tabs>
+          <w:tab w:val="num" w:pos="3600"/>
+        </w:tabs>
+        <w:ind w:left="3600" w:hanging="360"/>
+      </w:pPr>
+    </w:lvl>
+    <w:lvl w:ilvl="5" w:tentative="1">
+      <w:start w:val="1"/>
+      <w:numFmt w:val="decimal"/>
+      <w:lvlText w:val="%6."/>
+      <w:lvlJc w:val="left"/>
+      <w:pPr>
+        <w:tabs>
+          <w:tab w:val="num" w:pos="4320"/>
+        </w:tabs>
+        <w:ind w:left="4320" w:hanging="360"/>
+      </w:pPr>
+    </w:lvl>
+    <w:lvl w:ilvl="6" w:tentative="1">
+      <w:start w:val="1"/>
+      <w:numFmt w:val="decimal"/>
+      <w:lvlText w:val="%7."/>
+      <w:lvlJc w:val="left"/>
+      <w:pPr>
+        <w:tabs>
+          <w:tab w:val="num" w:pos="5040"/>
+        </w:tabs>
+        <w:ind w:left="5040" w:hanging="360"/>
+      </w:pPr>
+    </w:lvl>
+    <w:lvl w:ilvl="7" w:tentative="1">
+      <w:start w:val="1"/>
+      <w:numFmt w:val="decimal"/>
+      <w:lvlText w:val="%8."/>
+      <w:lvlJc w:val="left"/>
+      <w:pPr>
+        <w:tabs>
+          <w:tab w:val="num" w:pos="5760"/>
+        </w:tabs>
+        <w:ind w:left="5760" w:hanging="360"/>
+      </w:pPr>
+    </w:lvl>
+    <w:lvl w:ilvl="8" w:tentative="1">
+      <w:start w:val="1"/>
+      <w:numFmt w:val="decimal"/>
+      <w:lvlText w:val="%9."/>
+      <w:lvlJc w:val="left"/>
+      <w:pPr>
+        <w:tabs>
+          <w:tab w:val="num" w:pos="6480"/>
+        </w:tabs>
+        <w:ind w:left="6480" w:hanging="360"/>
+      </w:pPr>
+    </w:lvl>
+  </w:abstractNum>
+  <w:abstractNum w:abstractNumId="4" w15:restartNumberingAfterBreak="0">
+    <w:nsid w:val="7C2327B9"/>
+    <w:multiLevelType w:val="multilevel"/>
+    <w:tmpl w:val="34226A26"/>
+    <w:lvl w:ilvl="0">
+      <w:start w:val="1"/>
+      <w:numFmt w:val="decimal"/>
+      <w:lvlText w:val="%1."/>
+      <w:lvlJc w:val="left"/>
+      <w:pPr>
+        <w:tabs>
+          <w:tab w:val="num" w:pos="720"/>
+        </w:tabs>
+        <w:ind w:left="720" w:hanging="360"/>
+      </w:pPr>
+    </w:lvl>
+    <w:lvl w:ilvl="1">
+      <w:start w:val="1"/>
+      <w:numFmt w:val="bullet"/>
+      <w:lvlText w:val=""/>
+      <w:lvlJc w:val="left"/>
+      <w:pPr>
+        <w:tabs>
+          <w:tab w:val="num" w:pos="1440"/>
+        </w:tabs>
+        <w:ind w:left="1440" w:hanging="360"/>
+      </w:pPr>
+      <w:rPr>
+        <w:rFonts w:ascii="Symbol" w:hAnsi="Symbol" w:hint="default"/>
+        <w:sz w:val="20"/>
+      </w:rPr>
+    </w:lvl>
+    <w:lvl w:ilvl="2" w:tentative="1">
+      <w:start w:val="1"/>
+      <w:numFmt w:val="decimal"/>
+      <w:lvlText w:val="%3."/>
+      <w:lvlJc w:val="left"/>
+      <w:pPr>
+        <w:tabs>
+          <w:tab w:val="num" w:pos="2160"/>
+        </w:tabs>
+        <w:ind w:left="2160" w:hanging="360"/>
+      </w:pPr>
+    </w:lvl>
+    <w:lvl w:ilvl="3" w:tentative="1">
+      <w:start w:val="1"/>
+      <w:numFmt w:val="decimal"/>
+      <w:lvlText w:val="%4."/>
+      <w:lvlJc w:val="left"/>
+      <w:pPr>
+        <w:tabs>
+          <w:tab w:val="num" w:pos="2880"/>
+        </w:tabs>
+        <w:ind w:left="2880" w:hanging="360"/>
+      </w:pPr>
+    </w:lvl>
+    <w:lvl w:ilvl="4" w:tentative="1">
+      <w:start w:val="1"/>
+      <w:numFmt w:val="decimal"/>
+      <w:lvlText w:val="%5."/>
+      <w:lvlJc w:val="left"/>
+      <w:pPr>
+        <w:tabs>
+          <w:tab w:val="num" w:pos="3600"/>
+        </w:tabs>
+        <w:ind w:left="3600" w:hanging="360"/>
+      </w:pPr>
+    </w:lvl>
+    <w:lvl w:ilvl="5" w:tentative="1">
+      <w:start w:val="1"/>
+      <w:numFmt w:val="decimal"/>
+      <w:lvlText w:val="%6."/>
+      <w:lvlJc w:val="left"/>
+      <w:pPr>
+        <w:tabs>
+          <w:tab w:val="num" w:pos="4320"/>
+        </w:tabs>
+        <w:ind w:left="4320" w:hanging="360"/>
+      </w:pPr>
+    </w:lvl>
+    <w:lvl w:ilvl="6" w:tentative="1">
+      <w:start w:val="1"/>
+      <w:numFmt w:val="decimal"/>
+      <w:lvlText w:val="%7."/>
+      <w:lvlJc w:val="left"/>
+      <w:pPr>
+        <w:tabs>
+          <w:tab w:val="num" w:pos="5040"/>
+        </w:tabs>
+        <w:ind w:left="5040" w:hanging="360"/>
+      </w:pPr>
+    </w:lvl>
+    <w:lvl w:ilvl="7" w:tentative="1">
+      <w:start w:val="1"/>
+      <w:numFmt w:val="decimal"/>
+      <w:lvlText w:val="%8."/>
+      <w:lvlJc w:val="left"/>
+      <w:pPr>
+        <w:tabs>
+          <w:tab w:val="num" w:pos="5760"/>
+        </w:tabs>
+        <w:ind w:left="5760" w:hanging="360"/>
+      </w:pPr>
+    </w:lvl>
+    <w:lvl w:ilvl="8" w:tentative="1">
+      <w:start w:val="1"/>
+      <w:numFmt w:val="decimal"/>
+      <w:lvlText w:val="%9."/>
+      <w:lvlJc w:val="left"/>
+      <w:pPr>
+        <w:tabs>
+          <w:tab w:val="num" w:pos="6480"/>
+        </w:tabs>
+        <w:ind w:left="6480" w:hanging="360"/>
+      </w:pPr>
+    </w:lvl>
+  </w:abstractNum>
+  <w:abstractNum w:abstractNumId="5" w15:restartNumberingAfterBreak="0">
+    <w:nsid w:val="7E1E29F8"/>
+    <w:multiLevelType w:val="multilevel"/>
+    <w:tmpl w:val="4734E5F2"/>
+    <w:lvl w:ilvl="0">
+      <w:start w:val="1"/>
+      <w:numFmt w:val="decimal"/>
+      <w:lvlText w:val="%1."/>
+      <w:lvlJc w:val="left"/>
+      <w:pPr>
+        <w:tabs>
+          <w:tab w:val="num" w:pos="720"/>
+        </w:tabs>
+        <w:ind w:left="720" w:hanging="360"/>
+      </w:pPr>
+      <w:rPr>
+        <w:b w:val="0"/>
+        <w:bCs w:val="0"/>
+      </w:rPr>
+    </w:lvl>
+    <w:lvl w:ilvl="1">
+      <w:start w:val="1"/>
+      <w:numFmt w:val="bullet"/>
+      <w:lvlText w:val="o"/>
+      <w:lvlJc w:val="left"/>
+      <w:pPr>
+        <w:tabs>
+          <w:tab w:val="num" w:pos="1440"/>
+        </w:tabs>
+        <w:ind w:left="1440" w:hanging="360"/>
+      </w:pPr>
+      <w:rPr>
+        <w:rFonts w:ascii="Courier New" w:hAnsi="Courier New" w:hint="default"/>
+        <w:sz w:val="20"/>
+      </w:rPr>
+    </w:lvl>
+    <w:lvl w:ilvl="2" w:tentative="1">
+      <w:start w:val="1"/>
+      <w:numFmt w:val="decimal"/>
+      <w:lvlText w:val="%3."/>
+      <w:lvlJc w:val="left"/>
+      <w:pPr>
+        <w:tabs>
+          <w:tab w:val="num" w:pos="2160"/>
+        </w:tabs>
+        <w:ind w:left="2160" w:hanging="360"/>
+      </w:pPr>
+    </w:lvl>
+    <w:lvl w:ilvl="3" w:tentative="1">
+      <w:start w:val="1"/>
+      <w:numFmt w:val="decimal"/>
+      <w:lvlText w:val="%4."/>
+      <w:lvlJc w:val="left"/>
+      <w:pPr>
+        <w:tabs>
+          <w:tab w:val="num" w:pos="2880"/>
+        </w:tabs>
+        <w:ind w:left="2880" w:hanging="360"/>
+      </w:pPr>
+    </w:lvl>
+    <w:lvl w:ilvl="4" w:tentative="1">
+      <w:start w:val="1"/>
+      <w:numFmt w:val="decimal"/>
+      <w:lvlText w:val="%5."/>
+      <w:lvlJc w:val="left"/>
+      <w:pPr>
+        <w:tabs>
+          <w:tab w:val="num" w:pos="3600"/>
+        </w:tabs>
+        <w:ind w:left="3600" w:hanging="360"/>
+      </w:pPr>
+    </w:lvl>
+    <w:lvl w:ilvl="5" w:tentative="1">
+      <w:start w:val="1"/>
+      <w:numFmt w:val="decimal"/>
+      <w:lvlText w:val="%6."/>
+      <w:lvlJc w:val="left"/>
+      <w:pPr>
+        <w:tabs>
+          <w:tab w:val="num" w:pos="4320"/>
+        </w:tabs>
+        <w:ind w:left="4320" w:hanging="360"/>
+      </w:pPr>
+    </w:lvl>
+    <w:lvl w:ilvl="6" w:tentative="1">
+      <w:start w:val="1"/>
+      <w:numFmt w:val="decimal"/>
+      <w:lvlText w:val="%7."/>
+      <w:lvlJc w:val="left"/>
+      <w:pPr>
+        <w:tabs>
+          <w:tab w:val="num" w:pos="5040"/>
+        </w:tabs>
+        <w:ind w:left="5040" w:hanging="360"/>
+      </w:pPr>
+    </w:lvl>
+    <w:lvl w:ilvl="7" w:tentative="1">
+      <w:start w:val="1"/>
+      <w:numFmt w:val="decimal"/>
+      <w:lvlText w:val="%8."/>
+      <w:lvlJc w:val="left"/>
+      <w:pPr>
+        <w:tabs>
+          <w:tab w:val="num" w:pos="5760"/>
+        </w:tabs>
+        <w:ind w:left="5760" w:hanging="360"/>
+      </w:pPr>
+    </w:lvl>
+    <w:lvl w:ilvl="8" w:tentative="1">
+      <w:start w:val="1"/>
+      <w:numFmt w:val="decimal"/>
+      <w:lvlText w:val="%9."/>
+      <w:lvlJc w:val="left"/>
+      <w:pPr>
+        <w:tabs>
+          <w:tab w:val="num" w:pos="6480"/>
+        </w:tabs>
+        <w:ind w:left="6480" w:hanging="360"/>
+      </w:pPr>
+    </w:lvl>
+  </w:abstractNum>
+  <w:num w:numId="1">
+    <w:abstractNumId w:val="5"/>
+  </w:num>
+  <w:num w:numId="2">
+    <w:abstractNumId w:val="1"/>
+  </w:num>
+  <w:num w:numId="3">
+    <w:abstractNumId w:val="4"/>
+  </w:num>
+  <w:num w:numId="4">
+    <w:abstractNumId w:val="2"/>
+  </w:num>
+  <w:num w:numId="5">
+    <w:abstractNumId w:val="3"/>
+  </w:num>
+  <w:num w:numId="6">
+    <w:abstractNumId w:val="0"/>
+  </w:num>
+</w:numbering>
+</file>
+
 <file path=word/styles.xml><?xml version="1.0" encoding="utf-8"?>
-<w:styles xmlns:mc="http://schemas.openxmlformats.org/markup-compatibility/2006" xmlns:r="http://schemas.openxmlformats.org/officeDocument/2006/relationships" xmlns:w="http://schemas.openxmlformats.org/wordprocessingml/2006/main" xmlns:w14="http://schemas.microsoft.com/office/word/2010/wordml" xmlns:w15="http://schemas.microsoft.com/office/word/2012/wordml" xmlns:w16cid="http://schemas.microsoft.com/office/word/2016/wordml/cid" xmlns:w16se="http://schemas.microsoft.com/office/word/2015/wordml/symex" mc:Ignorable="w14 w15 w16se w16cid">
+<w:styles xmlns:mc="http://schemas.openxmlformats.org/markup-compatibility/2006" xmlns:r="http://schemas.openxmlformats.org/officeDocument/2006/relationships" xmlns:w="http://schemas.openxmlformats.org/wordprocessingml/2006/main" xmlns:w14="http://schemas.microsoft.com/office/word/2010/wordml" xmlns:w15="http://schemas.microsoft.com/office/word/2012/wordml" xmlns:w16cex="http://schemas.microsoft.com/office/word/2018/wordml/cex" xmlns:w16cid="http://schemas.microsoft.com/office/word/2016/wordml/cid" xmlns:w16="http://schemas.microsoft.com/office/word/2018/wordml" xmlns:w16sdtdh="http://schemas.microsoft.com/office/word/2020/wordml/sdtdatahash" xmlns:w16se="http://schemas.microsoft.com/office/word/2015/wordml/symex" mc:Ignorable="w14 w15 w16se w16cid w16 w16cex w16sdtdh">
   <w:docDefaults>
     <w:rPrDefault>
       <w:rPr>
@@ -232,7 +2012,7 @@
       </w:pPr>
     </w:pPrDefault>
   </w:docDefaults>
-  <w:latentStyles w:defLockedState="0" w:defUIPriority="99" w:defSemiHidden="0" w:defUnhideWhenUsed="0" w:defQFormat="0" w:count="375">
+  <w:latentStyles w:defLockedState="0" w:defUIPriority="99" w:defSemiHidden="0" w:defUnhideWhenUsed="0" w:defQFormat="0" w:count="376">
     <w:lsdException w:name="Normal" w:uiPriority="0" w:qFormat="1"/>
     <w:lsdException w:name="heading 1" w:uiPriority="9" w:qFormat="1"/>
     <w:lsdException w:name="heading 2" w:semiHidden="1" w:uiPriority="9" w:unhideWhenUsed="1" w:qFormat="1"/>
@@ -338,7 +2118,6 @@
     <w:lsdException w:name="HTML Sample" w:semiHidden="1" w:unhideWhenUsed="1"/>
     <w:lsdException w:name="HTML Typewriter" w:semiHidden="1" w:unhideWhenUsed="1"/>
     <w:lsdException w:name="HTML Variable" w:semiHidden="1" w:unhideWhenUsed="1"/>
-    <w:lsdException w:name="Normal Table" w:semiHidden="1" w:unhideWhenUsed="1"/>
     <w:lsdException w:name="annotation subject" w:semiHidden="1" w:unhideWhenUsed="1"/>
     <w:lsdException w:name="No List" w:semiHidden="1" w:unhideWhenUsed="1"/>
     <w:lsdException w:name="Outline List 1" w:semiHidden="1" w:unhideWhenUsed="1"/>
@@ -385,10 +2164,8 @@
     <w:lsdException w:name="Table Subtle 2" w:semiHidden="1" w:unhideWhenUsed="1"/>
     <w:lsdException w:name="Table Web 1" w:semiHidden="1" w:unhideWhenUsed="1"/>
     <w:lsdException w:name="Table Web 2" w:semiHidden="1" w:unhideWhenUsed="1"/>
-    <w:lsdException w:name="Table Web 3" w:semiHidden="1" w:unhideWhenUsed="1"/>
     <w:lsdException w:name="Balloon Text" w:semiHidden="1" w:unhideWhenUsed="1"/>
     <w:lsdException w:name="Table Grid" w:uiPriority="39"/>
-    <w:lsdException w:name="Table Theme" w:semiHidden="1" w:unhideWhenUsed="1"/>
     <w:lsdException w:name="Placeholder Text" w:semiHidden="1"/>
     <w:lsdException w:name="No Spacing" w:uiPriority="1" w:qFormat="1"/>
     <w:lsdException w:name="Light Shading" w:uiPriority="60"/>
@@ -608,6 +2385,7 @@
     <w:lsdException w:name="Smart Hyperlink" w:semiHidden="1" w:unhideWhenUsed="1"/>
     <w:lsdException w:name="Hashtag" w:semiHidden="1" w:unhideWhenUsed="1"/>
     <w:lsdException w:name="Unresolved Mention" w:semiHidden="1" w:unhideWhenUsed="1"/>
+    <w:lsdException w:name="Smart Link" w:semiHidden="1" w:unhideWhenUsed="1"/>
   </w:latentStyles>
   <w:style w:type="paragraph" w:default="1" w:styleId="a">
     <w:name w:val="Normal"/>
@@ -616,7 +2394,6 @@
   <w:style w:type="character" w:default="1" w:styleId="a0">
     <w:name w:val="Default Paragraph Font"/>
     <w:uiPriority w:val="1"/>
-    <w:semiHidden/>
     <w:unhideWhenUsed/>
   </w:style>
   <w:style w:type="table" w:default="1" w:styleId="a1">
@@ -639,6 +2416,30 @@
     <w:uiPriority w:val="99"/>
     <w:semiHidden/>
     <w:unhideWhenUsed/>
+  </w:style>
+  <w:style w:type="paragraph" w:styleId="a3">
+    <w:name w:val="List Paragraph"/>
+    <w:basedOn w:val="a"/>
+    <w:uiPriority w:val="34"/>
+    <w:qFormat/>
+    <w:rsid w:val="00566388"/>
+    <w:pPr>
+      <w:ind w:left="720"/>
+      <w:contextualSpacing/>
+    </w:pPr>
+  </w:style>
+  <w:style w:type="paragraph" w:styleId="a4">
+    <w:name w:val="No Spacing"/>
+    <w:uiPriority w:val="1"/>
+    <w:qFormat/>
+    <w:rsid w:val="001E66EF"/>
+    <w:pPr>
+      <w:spacing w:after="0" w:line="240" w:lineRule="auto"/>
+    </w:pPr>
+    <w:rPr>
+      <w:rFonts w:eastAsiaTheme="minorEastAsia"/>
+      <w:lang w:eastAsia="ru-RU"/>
+    </w:rPr>
   </w:style>
 </w:styles>
 </file>

</xml_diff>